<commit_message>
Modificado manual (no terminado)
</commit_message>
<xml_diff>
--- a/Manual ConexionSQL.docx
+++ b/Manual ConexionSQL.docx
@@ -77,8 +77,6 @@
       </w:r>
       <w:r>
         <w:tab/>
-      </w:r>
-      <w:r>
         <w:t>Carlos Gabriel</w:t>
       </w:r>
       <w:r>
@@ -89,8 +87,6 @@
       </w:r>
       <w:r>
         <w:tab/>
-      </w:r>
-      <w:r>
         <w:t>Mariano de la Cerda</w:t>
       </w:r>
     </w:p>
@@ -127,6 +123,13 @@
     </w:p>
     <w:sdt>
       <w:sdtPr>
+        <w:rPr>
+          <w:rFonts w:asciiTheme="minorHAnsi" w:eastAsiaTheme="minorHAnsi" w:hAnsiTheme="minorHAnsi" w:cstheme="minorBidi"/>
+          <w:color w:val="auto"/>
+          <w:sz w:val="22"/>
+          <w:szCs w:val="22"/>
+          <w:lang w:eastAsia="en-US"/>
+        </w:rPr>
         <w:id w:val="-2036271975"/>
         <w:docPartObj>
           <w:docPartGallery w:val="Table of Contents"/>
@@ -135,13 +138,8 @@
       </w:sdtPr>
       <w:sdtEndPr>
         <w:rPr>
-          <w:rFonts w:asciiTheme="minorHAnsi" w:eastAsiaTheme="minorHAnsi" w:hAnsiTheme="minorHAnsi" w:cstheme="minorBidi"/>
           <w:b/>
           <w:bCs/>
-          <w:color w:val="auto"/>
-          <w:sz w:val="22"/>
-          <w:szCs w:val="22"/>
-          <w:lang w:eastAsia="en-US"/>
         </w:rPr>
       </w:sdtEndPr>
       <w:sdtContent>
@@ -949,6 +947,7 @@
           <w:szCs w:val="28"/>
         </w:rPr>
       </w:pPr>
+      <w:proofErr w:type="spellStart"/>
       <w:r>
         <w:rPr>
           <w:b/>
@@ -957,6 +956,7 @@
         </w:rPr>
         <w:t>LoginAlumno</w:t>
       </w:r>
+      <w:proofErr w:type="spellEnd"/>
     </w:p>
     <w:p>
       <w:pPr>
@@ -1150,7 +1150,23 @@
           <w:sz w:val="28"/>
           <w:szCs w:val="28"/>
         </w:rPr>
-        <w:t>Para nuestro proyecto hemos utilizado el patrón Modelo Vista Controlador y a parte tendremos los recursos, tales como las imágenes, informes, … Como vemos en la imagen:</w:t>
+        <w:t xml:space="preserve">Para nuestro proyecto hemos utilizado el patrón Modelo Vista Controlador y </w:t>
+      </w:r>
+      <w:proofErr w:type="spellStart"/>
+      <w:r>
+        <w:rPr>
+          <w:sz w:val="28"/>
+          <w:szCs w:val="28"/>
+        </w:rPr>
+        <w:t>a parte</w:t>
+      </w:r>
+      <w:proofErr w:type="spellEnd"/>
+      <w:r>
+        <w:rPr>
+          <w:sz w:val="28"/>
+          <w:szCs w:val="28"/>
+        </w:rPr>
+        <w:t xml:space="preserve"> tendremos los recursos, tales como las imágenes, informes, … Como vemos en la imagen:</w:t>
       </w:r>
     </w:p>
     <w:p>
@@ -1307,14 +1323,39 @@
           <w:sz w:val="28"/>
           <w:szCs w:val="28"/>
         </w:rPr>
-        <w:t xml:space="preserve">Lo primero que debemos hacer es configurar el plugin de mysql para Visual Studio </w:t>
-      </w:r>
-      <w:r>
-        <w:rPr>
-          <w:sz w:val="28"/>
-          <w:szCs w:val="28"/>
-        </w:rPr>
-        <w:t>sqlite (mysql-connector-net-6.10.5.msi) y lo podemos encontrar en</w:t>
+        <w:t xml:space="preserve">Lo primero que debemos hacer es configurar el plugin de </w:t>
+      </w:r>
+      <w:proofErr w:type="spellStart"/>
+      <w:r>
+        <w:rPr>
+          <w:sz w:val="28"/>
+          <w:szCs w:val="28"/>
+        </w:rPr>
+        <w:t>mysql</w:t>
+      </w:r>
+      <w:proofErr w:type="spellEnd"/>
+      <w:r>
+        <w:rPr>
+          <w:sz w:val="28"/>
+          <w:szCs w:val="28"/>
+        </w:rPr>
+        <w:t xml:space="preserve"> para Visual Studio </w:t>
+      </w:r>
+      <w:proofErr w:type="spellStart"/>
+      <w:r>
+        <w:rPr>
+          <w:sz w:val="28"/>
+          <w:szCs w:val="28"/>
+        </w:rPr>
+        <w:t>sqlite</w:t>
+      </w:r>
+      <w:proofErr w:type="spellEnd"/>
+      <w:r>
+        <w:rPr>
+          <w:sz w:val="28"/>
+          <w:szCs w:val="28"/>
+        </w:rPr>
+        <w:t xml:space="preserve"> (mysql-connector-net-6.10.5.msi) y lo podemos encontrar en</w:t>
       </w:r>
       <w:r>
         <w:rPr>
@@ -1438,8 +1479,9 @@
           <w:sz w:val="28"/>
           <w:szCs w:val="28"/>
         </w:rPr>
-        <w:t xml:space="preserve">Creamos una instancia de MySqlConnection; creamos un string donde le pasemos todos los parámetros (server, user, password, database, port), y le pasamos tal string al objeto </w:t>
-      </w:r>
+        <w:t xml:space="preserve">Creamos una instancia de </w:t>
+      </w:r>
+      <w:proofErr w:type="spellStart"/>
       <w:r>
         <w:rPr>
           <w:sz w:val="28"/>
@@ -1447,6 +1489,119 @@
         </w:rPr>
         <w:t>MySqlConnection</w:t>
       </w:r>
+      <w:proofErr w:type="spellEnd"/>
+      <w:r>
+        <w:rPr>
+          <w:sz w:val="28"/>
+          <w:szCs w:val="28"/>
+        </w:rPr>
+        <w:t xml:space="preserve">; creamos un </w:t>
+      </w:r>
+      <w:proofErr w:type="spellStart"/>
+      <w:r>
+        <w:rPr>
+          <w:sz w:val="28"/>
+          <w:szCs w:val="28"/>
+        </w:rPr>
+        <w:t>string</w:t>
+      </w:r>
+      <w:proofErr w:type="spellEnd"/>
+      <w:r>
+        <w:rPr>
+          <w:sz w:val="28"/>
+          <w:szCs w:val="28"/>
+        </w:rPr>
+        <w:t xml:space="preserve"> donde le pasemos todos los parámetros (server, </w:t>
+      </w:r>
+      <w:proofErr w:type="spellStart"/>
+      <w:r>
+        <w:rPr>
+          <w:sz w:val="28"/>
+          <w:szCs w:val="28"/>
+        </w:rPr>
+        <w:t>user</w:t>
+      </w:r>
+      <w:proofErr w:type="spellEnd"/>
+      <w:r>
+        <w:rPr>
+          <w:sz w:val="28"/>
+          <w:szCs w:val="28"/>
+        </w:rPr>
+        <w:t xml:space="preserve">, </w:t>
+      </w:r>
+      <w:proofErr w:type="spellStart"/>
+      <w:r>
+        <w:rPr>
+          <w:sz w:val="28"/>
+          <w:szCs w:val="28"/>
+        </w:rPr>
+        <w:t>password</w:t>
+      </w:r>
+      <w:proofErr w:type="spellEnd"/>
+      <w:r>
+        <w:rPr>
+          <w:sz w:val="28"/>
+          <w:szCs w:val="28"/>
+        </w:rPr>
+        <w:t xml:space="preserve">, </w:t>
+      </w:r>
+      <w:proofErr w:type="spellStart"/>
+      <w:r>
+        <w:rPr>
+          <w:sz w:val="28"/>
+          <w:szCs w:val="28"/>
+        </w:rPr>
+        <w:t>database</w:t>
+      </w:r>
+      <w:proofErr w:type="spellEnd"/>
+      <w:r>
+        <w:rPr>
+          <w:sz w:val="28"/>
+          <w:szCs w:val="28"/>
+        </w:rPr>
+        <w:t xml:space="preserve">, </w:t>
+      </w:r>
+      <w:proofErr w:type="spellStart"/>
+      <w:r>
+        <w:rPr>
+          <w:sz w:val="28"/>
+          <w:szCs w:val="28"/>
+        </w:rPr>
+        <w:t>port</w:t>
+      </w:r>
+      <w:proofErr w:type="spellEnd"/>
+      <w:r>
+        <w:rPr>
+          <w:sz w:val="28"/>
+          <w:szCs w:val="28"/>
+        </w:rPr>
+        <w:t xml:space="preserve">), y le pasamos tal </w:t>
+      </w:r>
+      <w:proofErr w:type="spellStart"/>
+      <w:r>
+        <w:rPr>
+          <w:sz w:val="28"/>
+          <w:szCs w:val="28"/>
+        </w:rPr>
+        <w:t>string</w:t>
+      </w:r>
+      <w:proofErr w:type="spellEnd"/>
+      <w:r>
+        <w:rPr>
+          <w:sz w:val="28"/>
+          <w:szCs w:val="28"/>
+        </w:rPr>
+        <w:t xml:space="preserve"> al objeto </w:t>
+      </w:r>
+      <w:proofErr w:type="spellStart"/>
+      <w:r>
+        <w:rPr>
+          <w:sz w:val="28"/>
+          <w:szCs w:val="28"/>
+        </w:rPr>
+        <w:t>MySqlConnection</w:t>
+      </w:r>
+      <w:proofErr w:type="spellEnd"/>
       <w:r>
         <w:rPr>
           <w:sz w:val="28"/>
@@ -1467,7 +1622,32 @@
           <w:sz w:val="28"/>
           <w:szCs w:val="28"/>
         </w:rPr>
-        <w:t>Luego para cerrarla debemos de llamar al método Close():</w:t>
+        <w:t xml:space="preserve">Luego para cerrarla debemos de llamar al método </w:t>
+      </w:r>
+      <w:proofErr w:type="spellStart"/>
+      <w:proofErr w:type="gramStart"/>
+      <w:r>
+        <w:rPr>
+          <w:sz w:val="28"/>
+          <w:szCs w:val="28"/>
+        </w:rPr>
+        <w:t>Close</w:t>
+      </w:r>
+      <w:proofErr w:type="spellEnd"/>
+      <w:r>
+        <w:rPr>
+          <w:sz w:val="28"/>
+          <w:szCs w:val="28"/>
+        </w:rPr>
+        <w:t>(</w:t>
+      </w:r>
+      <w:proofErr w:type="gramEnd"/>
+      <w:r>
+        <w:rPr>
+          <w:sz w:val="28"/>
+          <w:szCs w:val="28"/>
+        </w:rPr>
+        <w:t>):</w:t>
       </w:r>
     </w:p>
     <w:p>
@@ -1592,12 +1772,7 @@
       <w:bookmarkStart w:id="3" w:name="_Toc503286333"/>
       <w:r>
         <w:lastRenderedPageBreak/>
-        <w:t>CREAM</w:t>
-      </w:r>
-      <w:bookmarkStart w:id="4" w:name="_GoBack"/>
-      <w:bookmarkEnd w:id="4"/>
-      <w:r>
-        <w:t>OS LAS INTERFACES/VENTANAS QUE USAREMOS</w:t>
+        <w:t>CREAMOS LAS INTERFACES/VENTANAS QUE USAREMOS</w:t>
       </w:r>
       <w:bookmarkEnd w:id="3"/>
     </w:p>
@@ -1625,6 +1800,7 @@
           <w:sz w:val="28"/>
         </w:rPr>
       </w:pPr>
+      <w:proofErr w:type="spellStart"/>
       <w:r>
         <w:rPr>
           <w:b/>
@@ -1632,6 +1808,7 @@
         </w:rPr>
         <w:t>LoginWindow</w:t>
       </w:r>
+      <w:proofErr w:type="spellEnd"/>
     </w:p>
     <w:p>
       <w:pPr>
@@ -1705,6 +1882,7 @@
           <w:sz w:val="28"/>
         </w:rPr>
       </w:pPr>
+      <w:proofErr w:type="spellStart"/>
       <w:r>
         <w:rPr>
           <w:b/>
@@ -1712,6 +1890,7 @@
         </w:rPr>
         <w:t>RegistroWindow</w:t>
       </w:r>
+      <w:proofErr w:type="spellEnd"/>
     </w:p>
     <w:p>
       <w:pPr>
@@ -1834,6 +2013,7 @@
           <w:sz w:val="28"/>
         </w:rPr>
       </w:pPr>
+      <w:proofErr w:type="spellStart"/>
       <w:r>
         <w:rPr>
           <w:b/>
@@ -1842,6 +2022,7 @@
         <w:lastRenderedPageBreak/>
         <w:t>MainWindow</w:t>
       </w:r>
+      <w:proofErr w:type="spellEnd"/>
     </w:p>
     <w:p>
       <w:pPr>
@@ -1915,6 +2096,7 @@
           <w:sz w:val="28"/>
         </w:rPr>
       </w:pPr>
+      <w:proofErr w:type="spellStart"/>
       <w:r>
         <w:rPr>
           <w:b/>
@@ -1922,6 +2104,7 @@
         </w:rPr>
         <w:t>AddWindow</w:t>
       </w:r>
+      <w:proofErr w:type="spellEnd"/>
     </w:p>
     <w:p>
       <w:pPr>
@@ -2041,12 +2224,12 @@
           <w:numId w:val="2"/>
         </w:numPr>
       </w:pPr>
-      <w:bookmarkStart w:id="5" w:name="_Toc503286334"/>
+      <w:bookmarkStart w:id="4" w:name="_Toc503286334"/>
       <w:r>
         <w:lastRenderedPageBreak/>
         <w:t>CREACIÓN DE METODOS Y FUNCIONES</w:t>
       </w:r>
-      <w:bookmarkEnd w:id="5"/>
+      <w:bookmarkEnd w:id="4"/>
     </w:p>
     <w:p>
       <w:pPr>
@@ -2083,7 +2266,21 @@
         <w:rPr>
           <w:sz w:val="28"/>
         </w:rPr>
-        <w:t>Este método encripta la contraseña introducida en un campo de texto de la ventana LoginWindow.</w:t>
+        <w:t xml:space="preserve">Este método encripta la contraseña introducida en un campo de texto de la ventana </w:t>
+      </w:r>
+      <w:proofErr w:type="spellStart"/>
+      <w:r>
+        <w:rPr>
+          <w:sz w:val="28"/>
+        </w:rPr>
+        <w:t>LoginWindow</w:t>
+      </w:r>
+      <w:proofErr w:type="spellEnd"/>
+      <w:r>
+        <w:rPr>
+          <w:sz w:val="28"/>
+        </w:rPr>
+        <w:t>.</w:t>
       </w:r>
     </w:p>
     <w:p>
@@ -2163,32 +2360,13 @@
           <w:b/>
           <w:sz w:val="28"/>
         </w:rPr>
-        <w:t>Desencriptar.</w:t>
-      </w:r>
-      <w:r>
-        <w:rPr>
-          <w:b/>
-          <w:sz w:val="28"/>
-        </w:rPr>
-        <w:t xml:space="preserve"> </w:t>
-      </w:r>
-      <w:r>
-        <w:rPr>
-          <w:sz w:val="28"/>
-        </w:rPr>
-        <w:t>Este método encripta la contraseña</w:t>
-      </w:r>
-      <w:r>
-        <w:rPr>
-          <w:sz w:val="28"/>
-        </w:rPr>
-        <w:t xml:space="preserve"> encriptada anteriormente para poder ser vista por el usuario</w:t>
-      </w:r>
-      <w:r>
-        <w:rPr>
-          <w:sz w:val="28"/>
-        </w:rPr>
-        <w:t>.</w:t>
+        <w:t xml:space="preserve">Desencriptar. </w:t>
+      </w:r>
+      <w:r>
+        <w:rPr>
+          <w:sz w:val="28"/>
+        </w:rPr>
+        <w:t>Este método encripta la contraseña encriptada anteriormente para poder ser vista por el usuario.</w:t>
       </w:r>
     </w:p>
     <w:p>
@@ -2263,19 +2441,42 @@
           <w:sz w:val="28"/>
         </w:rPr>
       </w:pPr>
+      <w:proofErr w:type="spellStart"/>
       <w:r>
         <w:rPr>
           <w:b/>
           <w:sz w:val="28"/>
         </w:rPr>
         <w:lastRenderedPageBreak/>
-        <w:t xml:space="preserve">Login. </w:t>
-      </w:r>
-      <w:r>
-        <w:rPr>
-          <w:sz w:val="28"/>
-        </w:rPr>
-        <w:t>Este método comprueba que los campos introducidos (usuario y clave) correspondan con los campos (usuario y clave) de la base de datos, si es así llama a la ventana MainWindow, en caso contrario muestra un mensaje de error.</w:t>
+        <w:t>Login</w:t>
+      </w:r>
+      <w:proofErr w:type="spellEnd"/>
+      <w:r>
+        <w:rPr>
+          <w:b/>
+          <w:sz w:val="28"/>
+        </w:rPr>
+        <w:t xml:space="preserve">. </w:t>
+      </w:r>
+      <w:r>
+        <w:rPr>
+          <w:sz w:val="28"/>
+        </w:rPr>
+        <w:t xml:space="preserve">Este método comprueba que los campos introducidos (usuario y clave) correspondan con los campos (usuario y clave) de la base de datos, si es así llama a la ventana </w:t>
+      </w:r>
+      <w:proofErr w:type="spellStart"/>
+      <w:r>
+        <w:rPr>
+          <w:sz w:val="28"/>
+        </w:rPr>
+        <w:t>MainWindow</w:t>
+      </w:r>
+      <w:proofErr w:type="spellEnd"/>
+      <w:r>
+        <w:rPr>
+          <w:sz w:val="28"/>
+        </w:rPr>
+        <w:t>, en caso contrario muestra un mensaje de error.</w:t>
       </w:r>
     </w:p>
     <w:p>
@@ -2361,7 +2562,35 @@
         <w:rPr>
           <w:sz w:val="28"/>
         </w:rPr>
-        <w:t>Este método llama a la ventana RegistroWindow al hacer click en registrar, para crear un nuevo usuario.</w:t>
+        <w:t xml:space="preserve">Este método llama a la ventana </w:t>
+      </w:r>
+      <w:proofErr w:type="spellStart"/>
+      <w:r>
+        <w:rPr>
+          <w:sz w:val="28"/>
+        </w:rPr>
+        <w:t>RegistroWindow</w:t>
+      </w:r>
+      <w:proofErr w:type="spellEnd"/>
+      <w:r>
+        <w:rPr>
+          <w:sz w:val="28"/>
+        </w:rPr>
+        <w:t xml:space="preserve"> al hacer </w:t>
+      </w:r>
+      <w:proofErr w:type="spellStart"/>
+      <w:r>
+        <w:rPr>
+          <w:sz w:val="28"/>
+        </w:rPr>
+        <w:t>click</w:t>
+      </w:r>
+      <w:proofErr w:type="spellEnd"/>
+      <w:r>
+        <w:rPr>
+          <w:sz w:val="28"/>
+        </w:rPr>
+        <w:t xml:space="preserve"> en registrar, para crear un nuevo usuario.</w:t>
       </w:r>
     </w:p>
     <w:p>
@@ -2662,7 +2891,35 @@
         <w:rPr>
           <w:sz w:val="28"/>
         </w:rPr>
-        <w:t>En este método insertamos un nuevo alumno a la base de datos, para ello abrimos la conexión, creamos la query, ejecutamos la query y cerramos la conexión.</w:t>
+        <w:t xml:space="preserve">En este método insertamos un nuevo alumno a la base de datos, para ello abrimos la conexión, creamos la </w:t>
+      </w:r>
+      <w:proofErr w:type="spellStart"/>
+      <w:r>
+        <w:rPr>
+          <w:sz w:val="28"/>
+        </w:rPr>
+        <w:t>query</w:t>
+      </w:r>
+      <w:proofErr w:type="spellEnd"/>
+      <w:r>
+        <w:rPr>
+          <w:sz w:val="28"/>
+        </w:rPr>
+        <w:t xml:space="preserve">, ejecutamos la </w:t>
+      </w:r>
+      <w:proofErr w:type="spellStart"/>
+      <w:r>
+        <w:rPr>
+          <w:sz w:val="28"/>
+        </w:rPr>
+        <w:t>query</w:t>
+      </w:r>
+      <w:proofErr w:type="spellEnd"/>
+      <w:r>
+        <w:rPr>
+          <w:sz w:val="28"/>
+        </w:rPr>
+        <w:t xml:space="preserve"> y cerramos la conexión.</w:t>
       </w:r>
     </w:p>
     <w:p>
@@ -2832,7 +3089,21 @@
         <w:rPr>
           <w:sz w:val="28"/>
         </w:rPr>
-        <w:t>En este método actualizamos un campo de alumnos en la base de datos. Lo único que cambia respecto al Insertar es la query.</w:t>
+        <w:t xml:space="preserve">En este método actualizamos un campo de alumnos en la base de datos. Lo único que cambia respecto al Insertar es la </w:t>
+      </w:r>
+      <w:proofErr w:type="spellStart"/>
+      <w:r>
+        <w:rPr>
+          <w:sz w:val="28"/>
+        </w:rPr>
+        <w:t>query</w:t>
+      </w:r>
+      <w:proofErr w:type="spellEnd"/>
+      <w:r>
+        <w:rPr>
+          <w:sz w:val="28"/>
+        </w:rPr>
+        <w:t>.</w:t>
       </w:r>
     </w:p>
     <w:p>
@@ -3005,7 +3276,35 @@
         <w:rPr>
           <w:sz w:val="28"/>
         </w:rPr>
-        <w:t>En este método hacemos un select a la base de datos para recoger todos los alumnos que existan y así cargarlos en un datagrid para que el usuario los vea.</w:t>
+        <w:t xml:space="preserve">En este método hacemos un </w:t>
+      </w:r>
+      <w:proofErr w:type="spellStart"/>
+      <w:r>
+        <w:rPr>
+          <w:sz w:val="28"/>
+        </w:rPr>
+        <w:t>select</w:t>
+      </w:r>
+      <w:proofErr w:type="spellEnd"/>
+      <w:r>
+        <w:rPr>
+          <w:sz w:val="28"/>
+        </w:rPr>
+        <w:t xml:space="preserve"> a la base de datos para recoger todos los alumnos que existan y así cargarlos en un </w:t>
+      </w:r>
+      <w:proofErr w:type="spellStart"/>
+      <w:r>
+        <w:rPr>
+          <w:sz w:val="28"/>
+        </w:rPr>
+        <w:t>datagrid</w:t>
+      </w:r>
+      <w:proofErr w:type="spellEnd"/>
+      <w:r>
+        <w:rPr>
+          <w:sz w:val="28"/>
+        </w:rPr>
+        <w:t xml:space="preserve"> para que el usuario los vea.</w:t>
       </w:r>
     </w:p>
     <w:p>
@@ -3098,8 +3397,195 @@
         </w:rPr>
       </w:pPr>
     </w:p>
+    <w:p>
+      <w:pPr>
+        <w:rPr>
+          <w:sz w:val="28"/>
+          <w:szCs w:val="28"/>
+        </w:rPr>
+      </w:pPr>
+    </w:p>
+    <w:p>
+      <w:pPr>
+        <w:rPr>
+          <w:sz w:val="28"/>
+          <w:szCs w:val="28"/>
+        </w:rPr>
+      </w:pPr>
+    </w:p>
+    <w:p>
+      <w:pPr>
+        <w:rPr>
+          <w:sz w:val="28"/>
+          <w:szCs w:val="28"/>
+        </w:rPr>
+      </w:pPr>
+    </w:p>
+    <w:p>
+      <w:pPr>
+        <w:rPr>
+          <w:sz w:val="28"/>
+          <w:szCs w:val="28"/>
+        </w:rPr>
+      </w:pPr>
+    </w:p>
+    <w:p>
+      <w:pPr>
+        <w:rPr>
+          <w:sz w:val="28"/>
+          <w:szCs w:val="28"/>
+        </w:rPr>
+      </w:pPr>
+    </w:p>
+    <w:p>
+      <w:pPr>
+        <w:rPr>
+          <w:sz w:val="28"/>
+          <w:szCs w:val="28"/>
+        </w:rPr>
+      </w:pPr>
+    </w:p>
+    <w:p>
+      <w:pPr>
+        <w:rPr>
+          <w:sz w:val="28"/>
+          <w:szCs w:val="28"/>
+        </w:rPr>
+      </w:pPr>
+    </w:p>
+    <w:p>
+      <w:pPr>
+        <w:rPr>
+          <w:sz w:val="28"/>
+          <w:szCs w:val="28"/>
+        </w:rPr>
+      </w:pPr>
+    </w:p>
+    <w:p>
+      <w:pPr>
+        <w:rPr>
+          <w:sz w:val="28"/>
+          <w:szCs w:val="28"/>
+        </w:rPr>
+      </w:pPr>
+    </w:p>
+    <w:p>
+      <w:pPr>
+        <w:rPr>
+          <w:sz w:val="28"/>
+          <w:szCs w:val="28"/>
+        </w:rPr>
+      </w:pPr>
+    </w:p>
+    <w:p>
+      <w:pPr>
+        <w:rPr>
+          <w:sz w:val="28"/>
+          <w:szCs w:val="28"/>
+        </w:rPr>
+      </w:pPr>
+    </w:p>
+    <w:p>
+      <w:pPr>
+        <w:pStyle w:val="Ttulo1"/>
+        <w:numPr>
+          <w:ilvl w:val="0"/>
+          <w:numId w:val="2"/>
+        </w:numPr>
+      </w:pPr>
+      <w:r>
+        <w:lastRenderedPageBreak/>
+        <w:t>CREACIÓN DE INFORMES</w:t>
+      </w:r>
+    </w:p>
+    <w:p>
+      <w:pPr>
+        <w:rPr>
+          <w:sz w:val="28"/>
+        </w:rPr>
+      </w:pPr>
+      <w:r>
+        <w:rPr>
+          <w:sz w:val="28"/>
+        </w:rPr>
+        <w:t xml:space="preserve">Para la creación de informes lo que debemos hacer es descargar el ODBC de </w:t>
+      </w:r>
+      <w:proofErr w:type="spellStart"/>
+      <w:r>
+        <w:rPr>
+          <w:sz w:val="28"/>
+        </w:rPr>
+        <w:t>MySql</w:t>
+      </w:r>
+      <w:proofErr w:type="spellEnd"/>
+      <w:r>
+        <w:rPr>
+          <w:sz w:val="28"/>
+        </w:rPr>
+        <w:t xml:space="preserve"> </w:t>
+      </w:r>
+      <w:hyperlink r:id="rId30" w:history="1">
+        <w:r>
+          <w:rPr>
+            <w:rStyle w:val="Hipervnculo"/>
+            <w:sz w:val="28"/>
+          </w:rPr>
+          <w:t>https://dev.mysql.com/downloads/file/?id=472464</w:t>
+        </w:r>
+      </w:hyperlink>
+      <w:r>
+        <w:rPr>
+          <w:sz w:val="28"/>
+        </w:rPr>
+        <w:t xml:space="preserve"> y el </w:t>
+      </w:r>
+      <w:proofErr w:type="spellStart"/>
+      <w:r>
+        <w:rPr>
+          <w:sz w:val="28"/>
+        </w:rPr>
+        <w:t>CrystalReport</w:t>
+      </w:r>
+      <w:proofErr w:type="spellEnd"/>
+      <w:r>
+        <w:rPr>
+          <w:sz w:val="28"/>
+        </w:rPr>
+        <w:t xml:space="preserve"> para conectarlo con el Visual Studio </w:t>
+      </w:r>
+      <w:hyperlink r:id="rId31" w:history="1">
+        <w:r>
+          <w:rPr>
+            <w:rStyle w:val="Hipervnculo"/>
+            <w:sz w:val="28"/>
+          </w:rPr>
+          <w:t>https://wiki.scn.sap.com/wiki/display/BOBJ/Crystal+Reports%2C+Developer+for+Visual+Studio+Downloads</w:t>
+        </w:r>
+      </w:hyperlink>
+      <w:r>
+        <w:rPr>
+          <w:sz w:val="28"/>
+        </w:rPr>
+        <w:t xml:space="preserve"> .</w:t>
+      </w:r>
+    </w:p>
+    <w:p>
+      <w:pPr>
+        <w:rPr>
+          <w:sz w:val="28"/>
+        </w:rPr>
+      </w:pPr>
+      <w:r>
+        <w:rPr>
+          <w:sz w:val="28"/>
+        </w:rPr>
+        <w:t xml:space="preserve">A continuación </w:t>
+      </w:r>
+      <w:bookmarkStart w:id="5" w:name="_GoBack"/>
+      <w:bookmarkEnd w:id="5"/>
+    </w:p>
     <w:sectPr>
-      <w:footerReference w:type="default" r:id="rId30"/>
+      <w:footerReference w:type="default" r:id="rId32"/>
       <w:pgSz w:w="11906" w:h="16838"/>
       <w:pgMar w:top="1417" w:right="1701" w:bottom="1417" w:left="1701" w:header="708" w:footer="708" w:gutter="0"/>
       <w:cols w:space="708"/>
@@ -3144,6 +3630,7 @@
         <w:docPartUnique/>
       </w:docPartObj>
     </w:sdtPr>
+    <w:sdtEndPr/>
     <w:sdtContent>
       <w:p>
         <w:pPr>
@@ -3163,7 +3650,7 @@
           <w:rPr>
             <w:noProof/>
           </w:rPr>
-          <w:t>12</w:t>
+          <w:t>14</w:t>
         </w:r>
         <w:r>
           <w:fldChar w:fldCharType="end"/>
@@ -3209,7 +3696,7 @@
   <w:abstractNum w:abstractNumId="0" w15:restartNumberingAfterBreak="0">
     <w:nsid w:val="13821DDC"/>
     <w:multiLevelType w:val="hybridMultilevel"/>
-    <w:tmpl w:val="F3CEB36E"/>
+    <w:tmpl w:val="541C480C"/>
     <w:lvl w:ilvl="0" w:tplc="0C0A000F">
       <w:start w:val="1"/>
       <w:numFmt w:val="decimal"/>
@@ -3836,6 +4323,7 @@
   <w:style w:type="character" w:default="1" w:styleId="Fuentedeprrafopredeter">
     <w:name w:val="Default Paragraph Font"/>
     <w:uiPriority w:val="1"/>
+    <w:semiHidden/>
     <w:unhideWhenUsed/>
   </w:style>
   <w:style w:type="table" w:default="1" w:styleId="Tablanormal">
@@ -4344,7 +4832,7 @@
 </file>
 
 <file path=customXml/itemProps1.xml><?xml version="1.0" encoding="utf-8"?>
-<ds:datastoreItem xmlns:ds="http://schemas.openxmlformats.org/officeDocument/2006/customXml" ds:itemID="{F84EC5F2-5B99-417B-8B4E-7D5F3BEC10EC}">
+<ds:datastoreItem xmlns:ds="http://schemas.openxmlformats.org/officeDocument/2006/customXml" ds:itemID="{49E37EF9-41E4-4881-8614-BAD5FC5EEFD3}">
   <ds:schemaRefs>
     <ds:schemaRef ds:uri="http://schemas.openxmlformats.org/officeDocument/2006/bibliography"/>
   </ds:schemaRefs>

</xml_diff>